<commit_message>
fixed issue: data wouldn't load in dashboard
</commit_message>
<xml_diff>
--- a/Report datavisualisatie.docx
+++ b/Report datavisualisatie.docx
@@ -23,10 +23,16 @@
     </w:p>
     <w:p>
       <w:r>
-        <w:t xml:space="preserve">Op </w:t>
-      </w:r>
-      <w:r>
-        <w:t xml:space="preserve">een totaal van 90 users die de quiz </w:t>
+        <w:t>Momenteel zijn er</w:t>
+      </w:r>
+      <w:r>
+        <w:t xml:space="preserve"> 9</w:t>
+      </w:r>
+      <w:r>
+        <w:t>1</w:t>
+      </w:r>
+      <w:r>
+        <w:t xml:space="preserve"> users die de quiz </w:t>
       </w:r>
       <w:r>
         <w:t>hebben</w:t>
@@ -35,7 +41,22 @@
         <w:t xml:space="preserve"> gestart</w:t>
       </w:r>
       <w:r>
-        <w:t xml:space="preserve">, heeft 72% deze ook echt vervolledigt. We zien op de </w:t>
+        <w:t xml:space="preserve"> en </w:t>
+      </w:r>
+      <w:r>
+        <w:t>7</w:t>
+      </w:r>
+      <w:r>
+        <w:t>3</w:t>
+      </w:r>
+      <w:r>
+        <w:t xml:space="preserve">% </w:t>
+      </w:r>
+      <w:r>
+        <w:t xml:space="preserve">heeft </w:t>
+      </w:r>
+      <w:r>
+        <w:t xml:space="preserve">deze ook echt vervolledigt. We zien op de </w:t>
       </w:r>
       <w:proofErr w:type="spellStart"/>
       <w:r>
@@ -62,7 +83,13 @@
         <w:t>”</w:t>
       </w:r>
       <w:r>
-        <w:t xml:space="preserve"> (28 keer)</w:t>
+        <w:t xml:space="preserve"> (2</w:t>
+      </w:r>
+      <w:r>
+        <w:t>9</w:t>
+      </w:r>
+      <w:r>
+        <w:t xml:space="preserve"> keer)</w:t>
       </w:r>
       <w:r>
         <w:t xml:space="preserve">.  In totaal hebben users er </w:t>
@@ -218,7 +245,13 @@
         <w:t xml:space="preserve">op lijken </w:t>
       </w:r>
       <w:r>
-        <w:t xml:space="preserve">na het maken van de quiz (22 users hebben hem gekregen) en users lijken het minste op Doctor </w:t>
+        <w:t>na het maken van de quiz (2</w:t>
+      </w:r>
+      <w:r>
+        <w:t>3</w:t>
+      </w:r>
+      <w:r>
+        <w:t xml:space="preserve"> users hebben hem gekregen) en users lijken het minste op Doctor </w:t>
       </w:r>
       <w:proofErr w:type="spellStart"/>
       <w:r>

</xml_diff>